<commit_message>
Fixed x-y and white appearing. Tried to augment aura with noise, but noise not working as expected. Look into.
</commit_message>
<xml_diff>
--- a/Kandinsky Notes.docx
+++ b/Kandinsky Notes.docx
@@ -593,6 +593,111 @@
       </w:pPr>
       <w:r>
         <w:t xml:space="preserve">For now, textures have been a big headache, possibly due to attempting them in Java rather than Processing natively. For now, I’m putting this to the side. </w:t>
+      </w:r>
+    </w:p>
+    <w:p>
+      <w:pPr>
+        <w:pStyle w:val="ListBullet"/>
+        <w:numPr>
+          <w:ilvl w:val="0"/>
+          <w:numId w:val="0"/>
+        </w:numPr>
+        <w:ind w:left="360" w:hanging="360"/>
+      </w:pPr>
+    </w:p>
+    <w:p>
+      <w:pPr>
+        <w:pStyle w:val="ListBullet"/>
+        <w:numPr>
+          <w:ilvl w:val="0"/>
+          <w:numId w:val="0"/>
+        </w:numPr>
+        <w:ind w:left="360" w:hanging="360"/>
+      </w:pPr>
+      <w:r>
+        <w:lastRenderedPageBreak/>
+        <w:drawing>
+          <wp:inline distT="0" distB="0" distL="0" distR="0" wp14:anchorId="66E9B0F2" wp14:editId="2E36322B">
+            <wp:extent cx="4677428" cy="4725059"/>
+            <wp:effectExtent l="0" t="0" r="8890" b="0"/>
+            <wp:docPr id="5" name="Picture 5" descr="Shape&#10;&#10;Description automatically generated with low confidence"/>
+            <wp:cNvGraphicFramePr>
+              <a:graphicFrameLocks xmlns:a="http://schemas.openxmlformats.org/drawingml/2006/main" noChangeAspect="1"/>
+            </wp:cNvGraphicFramePr>
+            <a:graphic xmlns:a="http://schemas.openxmlformats.org/drawingml/2006/main">
+              <a:graphicData uri="http://schemas.openxmlformats.org/drawingml/2006/picture">
+                <pic:pic xmlns:pic="http://schemas.openxmlformats.org/drawingml/2006/picture">
+                  <pic:nvPicPr>
+                    <pic:cNvPr id="5" name="Picture 5" descr="Shape&#10;&#10;Description automatically generated with low confidence"/>
+                    <pic:cNvPicPr/>
+                  </pic:nvPicPr>
+                  <pic:blipFill>
+                    <a:blip r:embed="rId9"/>
+                    <a:stretch>
+                      <a:fillRect/>
+                    </a:stretch>
+                  </pic:blipFill>
+                  <pic:spPr>
+                    <a:xfrm>
+                      <a:off x="0" y="0"/>
+                      <a:ext cx="4677428" cy="4725059"/>
+                    </a:xfrm>
+                    <a:prstGeom prst="rect">
+                      <a:avLst/>
+                    </a:prstGeom>
+                  </pic:spPr>
+                </pic:pic>
+              </a:graphicData>
+            </a:graphic>
+          </wp:inline>
+        </w:drawing>
+      </w:r>
+    </w:p>
+    <w:p>
+      <w:pPr>
+        <w:pStyle w:val="ListBullet"/>
+        <w:numPr>
+          <w:ilvl w:val="0"/>
+          <w:numId w:val="0"/>
+        </w:numPr>
+        <w:ind w:left="360" w:hanging="360"/>
+      </w:pPr>
+      <w:r>
+        <w:t>I didn’t intend to have an aura here in</w:t>
+      </w:r>
+      <w:r>
+        <w:t>side</w:t>
+      </w:r>
+      <w:r>
+        <w:t xml:space="preserve"> the intersection, but I actually like how it looks in terms of adding </w:t>
+      </w:r>
+      <w:r>
+        <w:t xml:space="preserve">a subtle transition and noise. Bear that in mind. </w:t>
+      </w:r>
+      <w:r>
+        <w:t xml:space="preserve"> </w:t>
+      </w:r>
+      <w:r>
+        <w:t xml:space="preserve">This happened because the first circle placed its aura, and </w:t>
+      </w:r>
+      <w:r>
+        <w:t xml:space="preserve">then the second circle was formed and LERPed partly over that aura. </w:t>
+      </w:r>
+    </w:p>
+    <w:p>
+      <w:pPr>
+        <w:pStyle w:val="ListBullet"/>
+        <w:numPr>
+          <w:ilvl w:val="0"/>
+          <w:numId w:val="0"/>
+        </w:numPr>
+        <w:ind w:left="360" w:hanging="360"/>
+      </w:pPr>
+      <w:r>
+        <w:t xml:space="preserve">I could avoid that </w:t>
+      </w:r>
+      <w:r>
+        <w:t>by recording the position and radius of all circles and only adding the radius after they’ve been made, but the question is – do I?</w:t>
       </w:r>
     </w:p>
     <w:sectPr>

</xml_diff>

<commit_message>
Softened aura, increasing theta increment, lessening overlap. This was just a simple change to the thetaInc value, not something more dynamic, so it may run into some issues, but it gets the gist done.
Created circle list that each circle is added to, so aura is added only after all circles have been laid, rather than in-between circles.

Added global min and Max circle size variables

Added recursionDelay constant  that identifies how much the chance of additional recursion decays with each recursion.

Fixed generateIntersecting circles so that it properly forms at the radius of the circle, rather than fully inside or outside the circle.

Added generateRandomColor function. Need to fully implement it.

Modified noise in aura function to include a random alpha value as well. Hopefully this will make it seem more gradual.

Added chance of generateIntersectingCircle recursion to circleInCircle
</commit_message>
<xml_diff>
--- a/Kandinsky Notes.docx
+++ b/Kandinsky Notes.docx
@@ -615,6 +615,9 @@
         <w:ind w:left="360" w:hanging="360"/>
       </w:pPr>
       <w:r>
+        <w:rPr>
+          <w:noProof/>
+        </w:rPr>
         <w:lastRenderedPageBreak/>
         <w:drawing>
           <wp:inline distT="0" distB="0" distL="0" distR="0" wp14:anchorId="66E9B0F2" wp14:editId="2E36322B">
@@ -698,6 +701,148 @@
       </w:r>
       <w:r>
         <w:t>by recording the position and radius of all circles and only adding the radius after they’ve been made, but the question is – do I?</w:t>
+      </w:r>
+    </w:p>
+    <w:p>
+      <w:pPr>
+        <w:pStyle w:val="ListBullet"/>
+        <w:numPr>
+          <w:ilvl w:val="0"/>
+          <w:numId w:val="0"/>
+        </w:numPr>
+        <w:ind w:left="360" w:hanging="360"/>
+      </w:pPr>
+    </w:p>
+    <w:p>
+      <w:pPr>
+        <w:pStyle w:val="ListBullet"/>
+        <w:numPr>
+          <w:ilvl w:val="0"/>
+          <w:numId w:val="0"/>
+        </w:numPr>
+        <w:ind w:left="360" w:hanging="360"/>
+      </w:pPr>
+      <w:r>
+        <w:lastRenderedPageBreak/>
+        <w:drawing>
+          <wp:inline distT="0" distB="0" distL="0" distR="0" wp14:anchorId="3429AC90" wp14:editId="3DCDD03A">
+            <wp:extent cx="4572638" cy="4458322"/>
+            <wp:effectExtent l="0" t="0" r="0" b="0"/>
+            <wp:docPr id="6" name="Picture 6" descr="Shape, circle&#10;&#10;Description automatically generated"/>
+            <wp:cNvGraphicFramePr>
+              <a:graphicFrameLocks xmlns:a="http://schemas.openxmlformats.org/drawingml/2006/main" noChangeAspect="1"/>
+            </wp:cNvGraphicFramePr>
+            <a:graphic xmlns:a="http://schemas.openxmlformats.org/drawingml/2006/main">
+              <a:graphicData uri="http://schemas.openxmlformats.org/drawingml/2006/picture">
+                <pic:pic xmlns:pic="http://schemas.openxmlformats.org/drawingml/2006/picture">
+                  <pic:nvPicPr>
+                    <pic:cNvPr id="6" name="Picture 6" descr="Shape, circle&#10;&#10;Description automatically generated"/>
+                    <pic:cNvPicPr/>
+                  </pic:nvPicPr>
+                  <pic:blipFill>
+                    <a:blip r:embed="rId10"/>
+                    <a:stretch>
+                      <a:fillRect/>
+                    </a:stretch>
+                  </pic:blipFill>
+                  <pic:spPr>
+                    <a:xfrm>
+                      <a:off x="0" y="0"/>
+                      <a:ext cx="4572638" cy="4458322"/>
+                    </a:xfrm>
+                    <a:prstGeom prst="rect">
+                      <a:avLst/>
+                    </a:prstGeom>
+                  </pic:spPr>
+                </pic:pic>
+              </a:graphicData>
+            </a:graphic>
+          </wp:inline>
+        </w:drawing>
+      </w:r>
+    </w:p>
+    <w:p>
+      <w:pPr>
+        <w:pStyle w:val="ListBullet"/>
+        <w:numPr>
+          <w:ilvl w:val="0"/>
+          <w:numId w:val="0"/>
+        </w:numPr>
+        <w:ind w:left="360" w:hanging="360"/>
+      </w:pPr>
+      <w:r>
+        <w:t xml:space="preserve">Starting to look better. One problems is that the aura is the same for every radius, which doesn’t make a lot of sense. Let’s see if we can fix that. </w:t>
+      </w:r>
+    </w:p>
+    <w:p>
+      <w:pPr>
+        <w:pStyle w:val="ListBullet"/>
+        <w:numPr>
+          <w:ilvl w:val="0"/>
+          <w:numId w:val="0"/>
+        </w:numPr>
+        <w:ind w:left="360" w:hanging="360"/>
+      </w:pPr>
+    </w:p>
+    <w:p>
+      <w:pPr>
+        <w:pStyle w:val="ListBullet"/>
+        <w:numPr>
+          <w:ilvl w:val="0"/>
+          <w:numId w:val="0"/>
+        </w:numPr>
+        <w:ind w:left="360" w:hanging="360"/>
+      </w:pPr>
+      <w:r>
+        <w:lastRenderedPageBreak/>
+        <w:drawing>
+          <wp:inline distT="0" distB="0" distL="0" distR="0" wp14:anchorId="7A51179C" wp14:editId="1403AD31">
+            <wp:extent cx="4725059" cy="4620270"/>
+            <wp:effectExtent l="0" t="0" r="0" b="8890"/>
+            <wp:docPr id="7" name="Picture 7" descr="A picture containing vector graphics&#10;&#10;Description automatically generated"/>
+            <wp:cNvGraphicFramePr>
+              <a:graphicFrameLocks xmlns:a="http://schemas.openxmlformats.org/drawingml/2006/main" noChangeAspect="1"/>
+            </wp:cNvGraphicFramePr>
+            <a:graphic xmlns:a="http://schemas.openxmlformats.org/drawingml/2006/main">
+              <a:graphicData uri="http://schemas.openxmlformats.org/drawingml/2006/picture">
+                <pic:pic xmlns:pic="http://schemas.openxmlformats.org/drawingml/2006/picture">
+                  <pic:nvPicPr>
+                    <pic:cNvPr id="7" name="Picture 7" descr="A picture containing vector graphics&#10;&#10;Description automatically generated"/>
+                    <pic:cNvPicPr/>
+                  </pic:nvPicPr>
+                  <pic:blipFill>
+                    <a:blip r:embed="rId11"/>
+                    <a:stretch>
+                      <a:fillRect/>
+                    </a:stretch>
+                  </pic:blipFill>
+                  <pic:spPr>
+                    <a:xfrm>
+                      <a:off x="0" y="0"/>
+                      <a:ext cx="4725059" cy="4620270"/>
+                    </a:xfrm>
+                    <a:prstGeom prst="rect">
+                      <a:avLst/>
+                    </a:prstGeom>
+                  </pic:spPr>
+                </pic:pic>
+              </a:graphicData>
+            </a:graphic>
+          </wp:inline>
+        </w:drawing>
+      </w:r>
+    </w:p>
+    <w:p>
+      <w:pPr>
+        <w:pStyle w:val="ListBullet"/>
+        <w:numPr>
+          <w:ilvl w:val="0"/>
+          <w:numId w:val="0"/>
+        </w:numPr>
+        <w:ind w:left="360" w:hanging="360"/>
+      </w:pPr>
+      <w:r>
+        <w:t>I may want to add a recursion decay component.</w:t>
       </w:r>
     </w:p>
     <w:sectPr>

</xml_diff>

<commit_message>
Added convolution matrices -- both Gaussian Blur and Hi-Pass filter. I may use neither of them for this, but nice to know how to implement them. Hi-Pass filter creates some nice looking glitchy effects.
</commit_message>
<xml_diff>
--- a/Kandinsky Notes.docx
+++ b/Kandinsky Notes.docx
@@ -684,7 +684,15 @@
         <w:t xml:space="preserve">This happened because the first circle placed its aura, and </w:t>
       </w:r>
       <w:r>
-        <w:t xml:space="preserve">then the second circle was formed and LERPed partly over that aura. </w:t>
+        <w:t xml:space="preserve">then the second circle was formed and </w:t>
+      </w:r>
+      <w:proofErr w:type="spellStart"/>
+      <w:r>
+        <w:t>LERPed</w:t>
+      </w:r>
+      <w:proofErr w:type="spellEnd"/>
+      <w:r>
+        <w:t xml:space="preserve"> partly over that aura. </w:t>
       </w:r>
     </w:p>
     <w:p>
@@ -723,6 +731,9 @@
         <w:ind w:left="360" w:hanging="360"/>
       </w:pPr>
       <w:r>
+        <w:rPr>
+          <w:noProof/>
+        </w:rPr>
         <w:lastRenderedPageBreak/>
         <w:drawing>
           <wp:inline distT="0" distB="0" distL="0" distR="0" wp14:anchorId="3429AC90" wp14:editId="3DCDD03A">
@@ -794,6 +805,9 @@
         <w:ind w:left="360" w:hanging="360"/>
       </w:pPr>
       <w:r>
+        <w:rPr>
+          <w:noProof/>
+        </w:rPr>
         <w:lastRenderedPageBreak/>
         <w:drawing>
           <wp:inline distT="0" distB="0" distL="0" distR="0" wp14:anchorId="7A51179C" wp14:editId="1403AD31">
@@ -843,6 +857,486 @@
       </w:pPr>
       <w:r>
         <w:t>I may want to add a recursion decay component.</w:t>
+      </w:r>
+    </w:p>
+    <w:p>
+      <w:pPr>
+        <w:pStyle w:val="ListBullet"/>
+        <w:numPr>
+          <w:ilvl w:val="0"/>
+          <w:numId w:val="0"/>
+        </w:numPr>
+        <w:ind w:left="360" w:hanging="360"/>
+      </w:pPr>
+    </w:p>
+    <w:p>
+      <w:pPr>
+        <w:pStyle w:val="ListBullet"/>
+        <w:numPr>
+          <w:ilvl w:val="0"/>
+          <w:numId w:val="0"/>
+        </w:numPr>
+        <w:ind w:left="360" w:hanging="360"/>
+      </w:pPr>
+      <w:r>
+        <w:lastRenderedPageBreak/>
+        <w:drawing>
+          <wp:inline distT="0" distB="0" distL="0" distR="0" wp14:anchorId="025CBB48" wp14:editId="0FDD0C60">
+            <wp:extent cx="5943600" cy="5254625"/>
+            <wp:effectExtent l="0" t="0" r="0" b="3175"/>
+            <wp:docPr id="8" name="Picture 8"/>
+            <wp:cNvGraphicFramePr>
+              <a:graphicFrameLocks xmlns:a="http://schemas.openxmlformats.org/drawingml/2006/main" noChangeAspect="1"/>
+            </wp:cNvGraphicFramePr>
+            <a:graphic xmlns:a="http://schemas.openxmlformats.org/drawingml/2006/main">
+              <a:graphicData uri="http://schemas.openxmlformats.org/drawingml/2006/picture">
+                <pic:pic xmlns:pic="http://schemas.openxmlformats.org/drawingml/2006/picture">
+                  <pic:nvPicPr>
+                    <pic:cNvPr id="1" name=""/>
+                    <pic:cNvPicPr/>
+                  </pic:nvPicPr>
+                  <pic:blipFill>
+                    <a:blip r:embed="rId12"/>
+                    <a:stretch>
+                      <a:fillRect/>
+                    </a:stretch>
+                  </pic:blipFill>
+                  <pic:spPr>
+                    <a:xfrm>
+                      <a:off x="0" y="0"/>
+                      <a:ext cx="5943600" cy="5254625"/>
+                    </a:xfrm>
+                    <a:prstGeom prst="rect">
+                      <a:avLst/>
+                    </a:prstGeom>
+                  </pic:spPr>
+                </pic:pic>
+              </a:graphicData>
+            </a:graphic>
+          </wp:inline>
+        </w:drawing>
+      </w:r>
+    </w:p>
+    <w:p>
+      <w:pPr>
+        <w:pStyle w:val="ListBullet"/>
+        <w:numPr>
+          <w:ilvl w:val="0"/>
+          <w:numId w:val="0"/>
+        </w:numPr>
+        <w:ind w:left="360" w:hanging="360"/>
+      </w:pPr>
+      <w:r>
+        <w:t xml:space="preserve">Well this is a happy accident! I didn’t expect this, but it happened due to the particular pattern of my convolution network. </w:t>
+      </w:r>
+    </w:p>
+    <w:p>
+      <w:pPr>
+        <w:shd w:val="clear" w:color="auto" w:fill="2B2B2B"/>
+        <w:tabs>
+          <w:tab w:val="left" w:pos="916"/>
+          <w:tab w:val="left" w:pos="1832"/>
+          <w:tab w:val="left" w:pos="2748"/>
+          <w:tab w:val="left" w:pos="3664"/>
+          <w:tab w:val="left" w:pos="4580"/>
+          <w:tab w:val="left" w:pos="5496"/>
+          <w:tab w:val="left" w:pos="6412"/>
+          <w:tab w:val="left" w:pos="7328"/>
+          <w:tab w:val="left" w:pos="8244"/>
+          <w:tab w:val="left" w:pos="9160"/>
+          <w:tab w:val="left" w:pos="10076"/>
+          <w:tab w:val="left" w:pos="10992"/>
+          <w:tab w:val="left" w:pos="11908"/>
+          <w:tab w:val="left" w:pos="12824"/>
+          <w:tab w:val="left" w:pos="13740"/>
+          <w:tab w:val="left" w:pos="14656"/>
+        </w:tabs>
+        <w:spacing w:after="0" w:line="240" w:lineRule="auto"/>
+        <w:rPr>
+          <w:rFonts w:ascii="Courier New" w:eastAsia="Times New Roman" w:hAnsi="Courier New" w:cs="Courier New"/>
+          <w:color w:val="A9B7C6"/>
+          <w:sz w:val="20"/>
+          <w:szCs w:val="20"/>
+        </w:rPr>
+      </w:pPr>
+      <w:r>
+        <w:rPr>
+          <w:rFonts w:ascii="Courier New" w:eastAsia="Times New Roman" w:hAnsi="Courier New" w:cs="Courier New"/>
+          <w:color w:val="CC7832"/>
+          <w:sz w:val="20"/>
+          <w:szCs w:val="20"/>
+        </w:rPr>
+        <w:t>float</w:t>
+      </w:r>
+      <w:r>
+        <w:rPr>
+          <w:rFonts w:ascii="Courier New" w:eastAsia="Times New Roman" w:hAnsi="Courier New" w:cs="Courier New"/>
+          <w:color w:val="A9B7C6"/>
+          <w:sz w:val="20"/>
+          <w:szCs w:val="20"/>
+        </w:rPr>
+        <w:t xml:space="preserve">[][] </w:t>
+      </w:r>
+      <w:r>
+        <w:rPr>
+          <w:rFonts w:ascii="Courier New" w:eastAsia="Times New Roman" w:hAnsi="Courier New" w:cs="Courier New"/>
+          <w:color w:val="9876AA"/>
+          <w:sz w:val="20"/>
+          <w:szCs w:val="20"/>
+        </w:rPr>
+        <w:t xml:space="preserve">matrix </w:t>
+      </w:r>
+      <w:r>
+        <w:rPr>
+          <w:rFonts w:ascii="Courier New" w:eastAsia="Times New Roman" w:hAnsi="Courier New" w:cs="Courier New"/>
+          <w:color w:val="A9B7C6"/>
+          <w:sz w:val="20"/>
+          <w:szCs w:val="20"/>
+        </w:rPr>
+        <w:t xml:space="preserve">= { </w:t>
+      </w:r>
+      <w:r>
+        <w:rPr>
+          <w:rFonts w:ascii="Courier New" w:eastAsia="Times New Roman" w:hAnsi="Courier New" w:cs="Courier New"/>
+          <w:color w:val="A9B7C6"/>
+          <w:sz w:val="20"/>
+          <w:szCs w:val="20"/>
+        </w:rPr>
+        <w:br/>
+        <w:t xml:space="preserve">        { -</w:t>
+      </w:r>
+      <w:r>
+        <w:rPr>
+          <w:rFonts w:ascii="Courier New" w:eastAsia="Times New Roman" w:hAnsi="Courier New" w:cs="Courier New"/>
+          <w:color w:val="6897BB"/>
+          <w:sz w:val="20"/>
+          <w:szCs w:val="20"/>
+        </w:rPr>
+        <w:t>1</w:t>
+      </w:r>
+      <w:r>
+        <w:rPr>
+          <w:rFonts w:ascii="Courier New" w:eastAsia="Times New Roman" w:hAnsi="Courier New" w:cs="Courier New"/>
+          <w:color w:val="CC7832"/>
+          <w:sz w:val="20"/>
+          <w:szCs w:val="20"/>
+        </w:rPr>
+        <w:t xml:space="preserve">, </w:t>
+      </w:r>
+      <w:r>
+        <w:rPr>
+          <w:rFonts w:ascii="Courier New" w:eastAsia="Times New Roman" w:hAnsi="Courier New" w:cs="Courier New"/>
+          <w:color w:val="A9B7C6"/>
+          <w:sz w:val="20"/>
+          <w:szCs w:val="20"/>
+        </w:rPr>
+        <w:t>-</w:t>
+      </w:r>
+      <w:r>
+        <w:rPr>
+          <w:rFonts w:ascii="Courier New" w:eastAsia="Times New Roman" w:hAnsi="Courier New" w:cs="Courier New"/>
+          <w:color w:val="6897BB"/>
+          <w:sz w:val="20"/>
+          <w:szCs w:val="20"/>
+        </w:rPr>
+        <w:t>1</w:t>
+      </w:r>
+      <w:r>
+        <w:rPr>
+          <w:rFonts w:ascii="Courier New" w:eastAsia="Times New Roman" w:hAnsi="Courier New" w:cs="Courier New"/>
+          <w:color w:val="CC7832"/>
+          <w:sz w:val="20"/>
+          <w:szCs w:val="20"/>
+        </w:rPr>
+        <w:t xml:space="preserve">, </w:t>
+      </w:r>
+      <w:r>
+        <w:rPr>
+          <w:rFonts w:ascii="Courier New" w:eastAsia="Times New Roman" w:hAnsi="Courier New" w:cs="Courier New"/>
+          <w:color w:val="A9B7C6"/>
+          <w:sz w:val="20"/>
+          <w:szCs w:val="20"/>
+        </w:rPr>
+        <w:t>-</w:t>
+      </w:r>
+      <w:r>
+        <w:rPr>
+          <w:rFonts w:ascii="Courier New" w:eastAsia="Times New Roman" w:hAnsi="Courier New" w:cs="Courier New"/>
+          <w:color w:val="6897BB"/>
+          <w:sz w:val="20"/>
+          <w:szCs w:val="20"/>
+        </w:rPr>
+        <w:t xml:space="preserve">1 </w:t>
+      </w:r>
+      <w:r>
+        <w:rPr>
+          <w:rFonts w:ascii="Courier New" w:eastAsia="Times New Roman" w:hAnsi="Courier New" w:cs="Courier New"/>
+          <w:color w:val="A9B7C6"/>
+          <w:sz w:val="20"/>
+          <w:szCs w:val="20"/>
+        </w:rPr>
+        <w:t>}</w:t>
+      </w:r>
+      <w:r>
+        <w:rPr>
+          <w:rFonts w:ascii="Courier New" w:eastAsia="Times New Roman" w:hAnsi="Courier New" w:cs="Courier New"/>
+          <w:color w:val="CC7832"/>
+          <w:sz w:val="20"/>
+          <w:szCs w:val="20"/>
+        </w:rPr>
+        <w:t>,</w:t>
+      </w:r>
+      <w:r>
+        <w:rPr>
+          <w:rFonts w:ascii="Courier New" w:eastAsia="Times New Roman" w:hAnsi="Courier New" w:cs="Courier New"/>
+          <w:color w:val="CC7832"/>
+          <w:sz w:val="20"/>
+          <w:szCs w:val="20"/>
+        </w:rPr>
+        <w:br/>
+        <w:t xml:space="preserve">        </w:t>
+      </w:r>
+      <w:r>
+        <w:rPr>
+          <w:rFonts w:ascii="Courier New" w:eastAsia="Times New Roman" w:hAnsi="Courier New" w:cs="Courier New"/>
+          <w:color w:val="A9B7C6"/>
+          <w:sz w:val="20"/>
+          <w:szCs w:val="20"/>
+        </w:rPr>
+        <w:t>{ -</w:t>
+      </w:r>
+      <w:r>
+        <w:rPr>
+          <w:rFonts w:ascii="Courier New" w:eastAsia="Times New Roman" w:hAnsi="Courier New" w:cs="Courier New"/>
+          <w:color w:val="6897BB"/>
+          <w:sz w:val="20"/>
+          <w:szCs w:val="20"/>
+        </w:rPr>
+        <w:t>1</w:t>
+      </w:r>
+      <w:r>
+        <w:rPr>
+          <w:rFonts w:ascii="Courier New" w:eastAsia="Times New Roman" w:hAnsi="Courier New" w:cs="Courier New"/>
+          <w:color w:val="CC7832"/>
+          <w:sz w:val="20"/>
+          <w:szCs w:val="20"/>
+        </w:rPr>
+        <w:t xml:space="preserve">,  </w:t>
+      </w:r>
+      <w:r>
+        <w:rPr>
+          <w:rFonts w:ascii="Courier New" w:eastAsia="Times New Roman" w:hAnsi="Courier New" w:cs="Courier New"/>
+          <w:color w:val="6897BB"/>
+          <w:sz w:val="20"/>
+          <w:szCs w:val="20"/>
+        </w:rPr>
+        <w:t>9</w:t>
+      </w:r>
+      <w:r>
+        <w:rPr>
+          <w:rFonts w:ascii="Courier New" w:eastAsia="Times New Roman" w:hAnsi="Courier New" w:cs="Courier New"/>
+          <w:color w:val="CC7832"/>
+          <w:sz w:val="20"/>
+          <w:szCs w:val="20"/>
+        </w:rPr>
+        <w:t xml:space="preserve">, </w:t>
+      </w:r>
+      <w:r>
+        <w:rPr>
+          <w:rFonts w:ascii="Courier New" w:eastAsia="Times New Roman" w:hAnsi="Courier New" w:cs="Courier New"/>
+          <w:color w:val="A9B7C6"/>
+          <w:sz w:val="20"/>
+          <w:szCs w:val="20"/>
+        </w:rPr>
+        <w:t>-</w:t>
+      </w:r>
+      <w:r>
+        <w:rPr>
+          <w:rFonts w:ascii="Courier New" w:eastAsia="Times New Roman" w:hAnsi="Courier New" w:cs="Courier New"/>
+          <w:color w:val="6897BB"/>
+          <w:sz w:val="20"/>
+          <w:szCs w:val="20"/>
+        </w:rPr>
+        <w:t xml:space="preserve">1 </w:t>
+      </w:r>
+      <w:r>
+        <w:rPr>
+          <w:rFonts w:ascii="Courier New" w:eastAsia="Times New Roman" w:hAnsi="Courier New" w:cs="Courier New"/>
+          <w:color w:val="A9B7C6"/>
+          <w:sz w:val="20"/>
+          <w:szCs w:val="20"/>
+        </w:rPr>
+        <w:t>}</w:t>
+      </w:r>
+      <w:r>
+        <w:rPr>
+          <w:rFonts w:ascii="Courier New" w:eastAsia="Times New Roman" w:hAnsi="Courier New" w:cs="Courier New"/>
+          <w:color w:val="CC7832"/>
+          <w:sz w:val="20"/>
+          <w:szCs w:val="20"/>
+        </w:rPr>
+        <w:t>,</w:t>
+      </w:r>
+      <w:r>
+        <w:rPr>
+          <w:rFonts w:ascii="Courier New" w:eastAsia="Times New Roman" w:hAnsi="Courier New" w:cs="Courier New"/>
+          <w:color w:val="CC7832"/>
+          <w:sz w:val="20"/>
+          <w:szCs w:val="20"/>
+        </w:rPr>
+        <w:br/>
+        <w:t xml:space="preserve">        </w:t>
+      </w:r>
+      <w:r>
+        <w:rPr>
+          <w:rFonts w:ascii="Courier New" w:eastAsia="Times New Roman" w:hAnsi="Courier New" w:cs="Courier New"/>
+          <w:color w:val="A9B7C6"/>
+          <w:sz w:val="20"/>
+          <w:szCs w:val="20"/>
+        </w:rPr>
+        <w:t>{ -</w:t>
+      </w:r>
+      <w:r>
+        <w:rPr>
+          <w:rFonts w:ascii="Courier New" w:eastAsia="Times New Roman" w:hAnsi="Courier New" w:cs="Courier New"/>
+          <w:color w:val="6897BB"/>
+          <w:sz w:val="20"/>
+          <w:szCs w:val="20"/>
+        </w:rPr>
+        <w:t>1</w:t>
+      </w:r>
+      <w:r>
+        <w:rPr>
+          <w:rFonts w:ascii="Courier New" w:eastAsia="Times New Roman" w:hAnsi="Courier New" w:cs="Courier New"/>
+          <w:color w:val="CC7832"/>
+          <w:sz w:val="20"/>
+          <w:szCs w:val="20"/>
+        </w:rPr>
+        <w:t xml:space="preserve">, </w:t>
+      </w:r>
+      <w:r>
+        <w:rPr>
+          <w:rFonts w:ascii="Courier New" w:eastAsia="Times New Roman" w:hAnsi="Courier New" w:cs="Courier New"/>
+          <w:color w:val="A9B7C6"/>
+          <w:sz w:val="20"/>
+          <w:szCs w:val="20"/>
+        </w:rPr>
+        <w:t>-</w:t>
+      </w:r>
+      <w:r>
+        <w:rPr>
+          <w:rFonts w:ascii="Courier New" w:eastAsia="Times New Roman" w:hAnsi="Courier New" w:cs="Courier New"/>
+          <w:color w:val="6897BB"/>
+          <w:sz w:val="20"/>
+          <w:szCs w:val="20"/>
+        </w:rPr>
+        <w:t>1</w:t>
+      </w:r>
+      <w:r>
+        <w:rPr>
+          <w:rFonts w:ascii="Courier New" w:eastAsia="Times New Roman" w:hAnsi="Courier New" w:cs="Courier New"/>
+          <w:color w:val="CC7832"/>
+          <w:sz w:val="20"/>
+          <w:szCs w:val="20"/>
+        </w:rPr>
+        <w:t xml:space="preserve">, </w:t>
+      </w:r>
+      <w:r>
+        <w:rPr>
+          <w:rFonts w:ascii="Courier New" w:eastAsia="Times New Roman" w:hAnsi="Courier New" w:cs="Courier New"/>
+          <w:color w:val="A9B7C6"/>
+          <w:sz w:val="20"/>
+          <w:szCs w:val="20"/>
+        </w:rPr>
+        <w:t>-</w:t>
+      </w:r>
+      <w:r>
+        <w:rPr>
+          <w:rFonts w:ascii="Courier New" w:eastAsia="Times New Roman" w:hAnsi="Courier New" w:cs="Courier New"/>
+          <w:color w:val="6897BB"/>
+          <w:sz w:val="20"/>
+          <w:szCs w:val="20"/>
+        </w:rPr>
+        <w:t xml:space="preserve">1 </w:t>
+      </w:r>
+      <w:r>
+        <w:rPr>
+          <w:rFonts w:ascii="Courier New" w:eastAsia="Times New Roman" w:hAnsi="Courier New" w:cs="Courier New"/>
+          <w:color w:val="A9B7C6"/>
+          <w:sz w:val="20"/>
+          <w:szCs w:val="20"/>
+        </w:rPr>
+        <w:t>} }</w:t>
+      </w:r>
+      <w:r>
+        <w:rPr>
+          <w:rFonts w:ascii="Courier New" w:eastAsia="Times New Roman" w:hAnsi="Courier New" w:cs="Courier New"/>
+          <w:color w:val="CC7832"/>
+          <w:sz w:val="20"/>
+          <w:szCs w:val="20"/>
+        </w:rPr>
+        <w:t>;</w:t>
+      </w:r>
+    </w:p>
+    <w:p>
+      <w:pPr>
+        <w:pStyle w:val="ListBullet"/>
+        <w:numPr>
+          <w:ilvl w:val="0"/>
+          <w:numId w:val="0"/>
+        </w:numPr>
+        <w:ind w:left="360" w:hanging="360"/>
+      </w:pPr>
+      <w:r>
+        <w:lastRenderedPageBreak/>
+        <w:drawing>
+          <wp:inline distT="0" distB="0" distL="0" distR="0" wp14:anchorId="2C36FAC7" wp14:editId="08F888BD">
+            <wp:extent cx="5943600" cy="6695440"/>
+            <wp:effectExtent l="0" t="0" r="0" b="0"/>
+            <wp:docPr id="9" name="Picture 9" descr="A picture containing text, vector graphics&#10;&#10;Description automatically generated"/>
+            <wp:cNvGraphicFramePr>
+              <a:graphicFrameLocks xmlns:a="http://schemas.openxmlformats.org/drawingml/2006/main" noChangeAspect="1"/>
+            </wp:cNvGraphicFramePr>
+            <a:graphic xmlns:a="http://schemas.openxmlformats.org/drawingml/2006/main">
+              <a:graphicData uri="http://schemas.openxmlformats.org/drawingml/2006/picture">
+                <pic:pic xmlns:pic="http://schemas.openxmlformats.org/drawingml/2006/picture">
+                  <pic:nvPicPr>
+                    <pic:cNvPr id="9" name="Picture 9" descr="A picture containing text, vector graphics&#10;&#10;Description automatically generated"/>
+                    <pic:cNvPicPr/>
+                  </pic:nvPicPr>
+                  <pic:blipFill>
+                    <a:blip r:embed="rId13"/>
+                    <a:stretch>
+                      <a:fillRect/>
+                    </a:stretch>
+                  </pic:blipFill>
+                  <pic:spPr>
+                    <a:xfrm>
+                      <a:off x="0" y="0"/>
+                      <a:ext cx="5943600" cy="6695440"/>
+                    </a:xfrm>
+                    <a:prstGeom prst="rect">
+                      <a:avLst/>
+                    </a:prstGeom>
+                  </pic:spPr>
+                </pic:pic>
+              </a:graphicData>
+            </a:graphic>
+          </wp:inline>
+        </w:drawing>
+      </w:r>
+    </w:p>
+    <w:p>
+      <w:pPr>
+        <w:pStyle w:val="ListBullet"/>
+        <w:numPr>
+          <w:ilvl w:val="0"/>
+          <w:numId w:val="0"/>
+        </w:numPr>
+        <w:ind w:left="360" w:hanging="360"/>
+      </w:pPr>
+      <w:r>
+        <w:t xml:space="preserve">This is a high pass filter! </w:t>
       </w:r>
     </w:p>
     <w:sectPr>
@@ -1342,6 +1836,54 @@
       </w:tblBorders>
     </w:tblPr>
   </w:style>
+  <w:style w:type="paragraph" w:styleId="HTMLPreformatted">
+    <w:name w:val="HTML Preformatted"/>
+    <w:basedOn w:val="Normal"/>
+    <w:link w:val="HTMLPreformattedChar"/>
+    <w:uiPriority w:val="99"/>
+    <w:semiHidden/>
+    <w:unhideWhenUsed/>
+    <w:rsid w:val="00336C14"/>
+    <w:pPr>
+      <w:tabs>
+        <w:tab w:val="left" w:pos="916"/>
+        <w:tab w:val="left" w:pos="1832"/>
+        <w:tab w:val="left" w:pos="2748"/>
+        <w:tab w:val="left" w:pos="3664"/>
+        <w:tab w:val="left" w:pos="4580"/>
+        <w:tab w:val="left" w:pos="5496"/>
+        <w:tab w:val="left" w:pos="6412"/>
+        <w:tab w:val="left" w:pos="7328"/>
+        <w:tab w:val="left" w:pos="8244"/>
+        <w:tab w:val="left" w:pos="9160"/>
+        <w:tab w:val="left" w:pos="10076"/>
+        <w:tab w:val="left" w:pos="10992"/>
+        <w:tab w:val="left" w:pos="11908"/>
+        <w:tab w:val="left" w:pos="12824"/>
+        <w:tab w:val="left" w:pos="13740"/>
+        <w:tab w:val="left" w:pos="14656"/>
+      </w:tabs>
+      <w:spacing w:after="0" w:line="240" w:lineRule="auto"/>
+    </w:pPr>
+    <w:rPr>
+      <w:rFonts w:ascii="Courier New" w:eastAsia="Times New Roman" w:hAnsi="Courier New" w:cs="Courier New"/>
+      <w:sz w:val="20"/>
+      <w:szCs w:val="20"/>
+    </w:rPr>
+  </w:style>
+  <w:style w:type="character" w:customStyle="1" w:styleId="HTMLPreformattedChar">
+    <w:name w:val="HTML Preformatted Char"/>
+    <w:basedOn w:val="DefaultParagraphFont"/>
+    <w:link w:val="HTMLPreformatted"/>
+    <w:uiPriority w:val="99"/>
+    <w:semiHidden/>
+    <w:rsid w:val="00336C14"/>
+    <w:rPr>
+      <w:rFonts w:ascii="Courier New" w:eastAsia="Times New Roman" w:hAnsi="Courier New" w:cs="Courier New"/>
+      <w:sz w:val="20"/>
+      <w:szCs w:val="20"/>
+    </w:rPr>
+  </w:style>
 </w:styles>
 </file>
 

</xml_diff>

<commit_message>
Began work on crossScreenTrapezium, adding an element present within Kandinsky's "Circles in a Circle".
Right now I'm focusing on getting his most easy-to-develop elements, which are based on geometric shapes. His paintings often have subtle and unpredictable minor variations in shading, as well as spatial and order considerations that are more difficult to approximate with code.
</commit_message>
<xml_diff>
--- a/Kandinsky Notes.docx
+++ b/Kandinsky Notes.docx
@@ -684,15 +684,7 @@
         <w:t xml:space="preserve">This happened because the first circle placed its aura, and </w:t>
       </w:r>
       <w:r>
-        <w:t xml:space="preserve">then the second circle was formed and </w:t>
-      </w:r>
-      <w:proofErr w:type="spellStart"/>
-      <w:r>
-        <w:t>LERPed</w:t>
-      </w:r>
-      <w:proofErr w:type="spellEnd"/>
-      <w:r>
-        <w:t xml:space="preserve"> partly over that aura. </w:t>
+        <w:t xml:space="preserve">then the second circle was formed and LERPed partly over that aura. </w:t>
       </w:r>
     </w:p>
     <w:p>
@@ -879,6 +871,9 @@
         <w:ind w:left="360" w:hanging="360"/>
       </w:pPr>
       <w:r>
+        <w:rPr>
+          <w:noProof/>
+        </w:rPr>
         <w:lastRenderedPageBreak/>
         <w:drawing>
           <wp:inline distT="0" distB="0" distL="0" distR="0" wp14:anchorId="025CBB48" wp14:editId="0FDD0C60">
@@ -1288,6 +1283,9 @@
         <w:ind w:left="360" w:hanging="360"/>
       </w:pPr>
       <w:r>
+        <w:rPr>
+          <w:noProof/>
+        </w:rPr>
         <w:lastRenderedPageBreak/>
         <w:drawing>
           <wp:inline distT="0" distB="0" distL="0" distR="0" wp14:anchorId="2C36FAC7" wp14:editId="08F888BD">
@@ -1337,6 +1335,156 @@
       </w:pPr>
       <w:r>
         <w:t xml:space="preserve">This is a high pass filter! </w:t>
+      </w:r>
+    </w:p>
+    <w:p>
+      <w:pPr>
+        <w:pStyle w:val="ListBullet"/>
+        <w:numPr>
+          <w:ilvl w:val="0"/>
+          <w:numId w:val="0"/>
+        </w:numPr>
+        <w:ind w:left="360" w:hanging="360"/>
+      </w:pPr>
+      <w:r>
+        <w:rPr>
+          <w:noProof/>
+        </w:rPr>
+        <w:lastRenderedPageBreak/>
+        <w:drawing>
+          <wp:inline distT="0" distB="0" distL="0" distR="0" wp14:anchorId="5DFF2C1E" wp14:editId="66E46BC0">
+            <wp:extent cx="5943600" cy="5015865"/>
+            <wp:effectExtent l="0" t="0" r="0" b="0"/>
+            <wp:docPr id="11" name="Picture 11" descr="A picture containing text, vector graphics&#10;&#10;Description automatically generated"/>
+            <wp:cNvGraphicFramePr>
+              <a:graphicFrameLocks xmlns:a="http://schemas.openxmlformats.org/drawingml/2006/main" noChangeAspect="1"/>
+            </wp:cNvGraphicFramePr>
+            <a:graphic xmlns:a="http://schemas.openxmlformats.org/drawingml/2006/main">
+              <a:graphicData uri="http://schemas.openxmlformats.org/drawingml/2006/picture">
+                <pic:pic xmlns:pic="http://schemas.openxmlformats.org/drawingml/2006/picture">
+                  <pic:nvPicPr>
+                    <pic:cNvPr id="11" name="Picture 11" descr="A picture containing text, vector graphics&#10;&#10;Description automatically generated"/>
+                    <pic:cNvPicPr/>
+                  </pic:nvPicPr>
+                  <pic:blipFill>
+                    <a:blip r:embed="rId14"/>
+                    <a:stretch>
+                      <a:fillRect/>
+                    </a:stretch>
+                  </pic:blipFill>
+                  <pic:spPr>
+                    <a:xfrm>
+                      <a:off x="0" y="0"/>
+                      <a:ext cx="5943600" cy="5015865"/>
+                    </a:xfrm>
+                    <a:prstGeom prst="rect">
+                      <a:avLst/>
+                    </a:prstGeom>
+                  </pic:spPr>
+                </pic:pic>
+              </a:graphicData>
+            </a:graphic>
+          </wp:inline>
+        </w:drawing>
+      </w:r>
+    </w:p>
+    <w:p>
+      <w:pPr>
+        <w:pStyle w:val="ListBullet"/>
+        <w:numPr>
+          <w:ilvl w:val="0"/>
+          <w:numId w:val="0"/>
+        </w:numPr>
+        <w:ind w:left="360" w:hanging="360"/>
+      </w:pPr>
+    </w:p>
+    <w:p>
+      <w:pPr>
+        <w:pStyle w:val="ListBullet"/>
+        <w:numPr>
+          <w:ilvl w:val="0"/>
+          <w:numId w:val="0"/>
+        </w:numPr>
+        <w:ind w:left="360" w:hanging="360"/>
+      </w:pPr>
+      <w:r>
+        <w:rPr>
+          <w:noProof/>
+        </w:rPr>
+        <w:lastRenderedPageBreak/>
+        <w:drawing>
+          <wp:inline distT="0" distB="0" distL="0" distR="0" wp14:anchorId="4B7EE1E4" wp14:editId="261D972B">
+            <wp:extent cx="5943600" cy="6145530"/>
+            <wp:effectExtent l="0" t="0" r="0" b="7620"/>
+            <wp:docPr id="10" name="Picture 10" descr="A picture containing text&#10;&#10;Description automatically generated"/>
+            <wp:cNvGraphicFramePr>
+              <a:graphicFrameLocks xmlns:a="http://schemas.openxmlformats.org/drawingml/2006/main" noChangeAspect="1"/>
+            </wp:cNvGraphicFramePr>
+            <a:graphic xmlns:a="http://schemas.openxmlformats.org/drawingml/2006/main">
+              <a:graphicData uri="http://schemas.openxmlformats.org/drawingml/2006/picture">
+                <pic:pic xmlns:pic="http://schemas.openxmlformats.org/drawingml/2006/picture">
+                  <pic:nvPicPr>
+                    <pic:cNvPr id="10" name="Picture 10" descr="A picture containing text&#10;&#10;Description automatically generated"/>
+                    <pic:cNvPicPr>
+                      <a:picLocks noChangeAspect="1" noChangeArrowheads="1"/>
+                    </pic:cNvPicPr>
+                  </pic:nvPicPr>
+                  <pic:blipFill>
+                    <a:blip r:embed="rId15" cstate="print">
+                      <a:extLst>
+                        <a:ext uri="{28A0092B-C50C-407E-A947-70E740481C1C}">
+                          <a14:useLocalDpi xmlns:a14="http://schemas.microsoft.com/office/drawing/2010/main" val="0"/>
+                        </a:ext>
+                      </a:extLst>
+                    </a:blip>
+                    <a:srcRect/>
+                    <a:stretch>
+                      <a:fillRect/>
+                    </a:stretch>
+                  </pic:blipFill>
+                  <pic:spPr bwMode="auto">
+                    <a:xfrm>
+                      <a:off x="0" y="0"/>
+                      <a:ext cx="5943600" cy="6145530"/>
+                    </a:xfrm>
+                    <a:prstGeom prst="rect">
+                      <a:avLst/>
+                    </a:prstGeom>
+                    <a:noFill/>
+                    <a:ln>
+                      <a:noFill/>
+                    </a:ln>
+                  </pic:spPr>
+                </pic:pic>
+              </a:graphicData>
+            </a:graphic>
+          </wp:inline>
+        </w:drawing>
+      </w:r>
+    </w:p>
+    <w:p>
+      <w:pPr>
+        <w:pStyle w:val="ListBullet"/>
+        <w:numPr>
+          <w:ilvl w:val="0"/>
+          <w:numId w:val="0"/>
+        </w:numPr>
+        <w:ind w:left="360" w:hanging="360"/>
+      </w:pPr>
+      <w:r>
+        <w:t>“Circle</w:t>
+      </w:r>
+      <w:r>
+        <w:t>s</w:t>
+      </w:r>
+      <w:r>
+        <w:t xml:space="preserve"> in</w:t>
+      </w:r>
+      <w:r>
+        <w:t xml:space="preserve"> a</w:t>
+      </w:r>
+      <w:r>
+        <w:t xml:space="preserve"> Circle”</w:t>
       </w:r>
     </w:p>
     <w:sectPr>

</xml_diff>